<commit_message>
Atualização no Relatorio do Projeto
</commit_message>
<xml_diff>
--- a/Documentação/Relatório.docx
+++ b/Documentação/Relatório.docx
@@ -1,6 +1,6 @@
 
 <file path=word/document.xml><?xml version="1.0" encoding="utf-8"?>
-<w:document xmlns:wpc="http://schemas.microsoft.com/office/word/2010/wordprocessingCanvas" xmlns:cx="http://schemas.microsoft.com/office/drawing/2014/chartex" xmlns:mc="http://schemas.openxmlformats.org/markup-compatibility/2006" xmlns:o="urn:schemas-microsoft-com:office:office" xmlns:r="http://schemas.openxmlformats.org/officeDocument/2006/relationships" xmlns:m="http://schemas.openxmlformats.org/officeDocument/2006/math" xmlns:v="urn:schemas-microsoft-com:vml" xmlns:wp14="http://schemas.microsoft.com/office/word/2010/wordprocessingDrawing" xmlns:wp="http://schemas.openxmlformats.org/drawingml/2006/wordprocessingDrawing" xmlns:w10="urn:schemas-microsoft-com:office:word" xmlns:w="http://schemas.openxmlformats.org/wordprocessingml/2006/main" xmlns:w14="http://schemas.microsoft.com/office/word/2010/wordml" xmlns:w15="http://schemas.microsoft.com/office/word/2012/wordml" xmlns:w16se="http://schemas.microsoft.com/office/word/2015/wordml/symex" xmlns:wpg="http://schemas.microsoft.com/office/word/2010/wordprocessingGroup" xmlns:wpi="http://schemas.microsoft.com/office/word/2010/wordprocessingInk" xmlns:wne="http://schemas.microsoft.com/office/word/2006/wordml" xmlns:wps="http://schemas.microsoft.com/office/word/2010/wordprocessingShape" mc:Ignorable="w14 w15 w16se wp14">
+<w:document xmlns:wpc="http://schemas.microsoft.com/office/word/2010/wordprocessingCanvas" xmlns:cx="http://schemas.microsoft.com/office/drawing/2014/chartex" xmlns:mc="http://schemas.openxmlformats.org/markup-compatibility/2006" xmlns:o="urn:schemas-microsoft-com:office:office" xmlns:r="http://schemas.openxmlformats.org/officeDocument/2006/relationships" xmlns:m="http://schemas.openxmlformats.org/officeDocument/2006/math" xmlns:v="urn:schemas-microsoft-com:vml" xmlns:wp14="http://schemas.microsoft.com/office/word/2010/wordprocessingDrawing" xmlns:wp="http://schemas.openxmlformats.org/drawingml/2006/wordprocessingDrawing" xmlns:w10="urn:schemas-microsoft-com:office:word" xmlns:w="http://schemas.openxmlformats.org/wordprocessingml/2006/main" xmlns:w14="http://schemas.microsoft.com/office/word/2010/wordml" xmlns:w15="http://schemas.microsoft.com/office/word/2012/wordml" xmlns:w16se="http://schemas.microsoft.com/office/word/2015/wordml/symex" xmlns:wpg="http://schemas.microsoft.com/office/word/2010/wordprocessingGroup" xmlns:wpi="http://schemas.microsoft.com/office/word/2010/wordprocessingInk" xmlns:wne="http://schemas.microsoft.com/office/word/2006/wordml" xmlns:wps="http://schemas.microsoft.com/office/word/2010/wordprocessingShape" xmlns:a="http://schemas.openxmlformats.org/drawingml/2006/main" xmlns:pic="http://schemas.openxmlformats.org/drawingml/2006/picture" xmlns:a14="http://schemas.microsoft.com/office/drawing/2010/main" mc:Ignorable="w14 w15 w16se wp14">
   <w:body>
     <w:p>
       <w:pPr>
@@ -289,7 +289,7 @@
       <w:pPr>
         <w:jc w:val="both"/>
         <w:rPr>
-          <w:rFonts w:ascii="Arial" w:eastAsia="Times New Roman" w:hAnsi="Arial" w:cs="Arial"/>
+          <w:rFonts w:ascii="Arial" w:hAnsi="Arial" w:eastAsia="Times New Roman" w:cs="Arial"/>
           <w:color w:val="000000" w:themeColor="text1"/>
           <w:sz w:val="24"/>
           <w:szCs w:val="24"/>
@@ -627,7 +627,7 @@
       </w:r>
       <w:r>
         <w:rPr>
-          <w:rFonts w:ascii="Arial" w:eastAsia="Arial" w:hAnsi="Arial" w:cs="Arial"/>
+          <w:rFonts w:ascii="Arial" w:hAnsi="Arial" w:eastAsia="Arial" w:cs="Arial"/>
           <w:sz w:val="24"/>
           <w:szCs w:val="24"/>
         </w:rPr>
@@ -899,14 +899,14 @@
       <w:pPr>
         <w:jc w:val="both"/>
         <w:rPr>
-          <w:rFonts w:ascii="Arial" w:eastAsia="Arial" w:hAnsi="Arial" w:cs="Arial"/>
-          <w:sz w:val="24"/>
-          <w:szCs w:val="24"/>
-        </w:rPr>
-      </w:pPr>
-      <w:r>
-        <w:rPr>
-          <w:rFonts w:ascii="Arial" w:eastAsia="Arial" w:hAnsi="Arial" w:cs="Arial"/>
+          <w:rFonts w:ascii="Arial" w:hAnsi="Arial" w:eastAsia="Arial" w:cs="Arial"/>
+          <w:sz w:val="24"/>
+          <w:szCs w:val="24"/>
+        </w:rPr>
+      </w:pPr>
+      <w:r>
+        <w:rPr>
+          <w:rFonts w:ascii="Arial" w:hAnsi="Arial" w:eastAsia="Arial" w:cs="Arial"/>
           <w:sz w:val="24"/>
           <w:szCs w:val="24"/>
         </w:rPr>
@@ -917,14 +917,14 @@
       <w:pPr>
         <w:jc w:val="both"/>
         <w:rPr>
-          <w:rFonts w:ascii="Arial" w:eastAsia="Arial" w:hAnsi="Arial" w:cs="Arial"/>
-          <w:sz w:val="24"/>
-          <w:szCs w:val="24"/>
-        </w:rPr>
-      </w:pPr>
-      <w:r>
-        <w:rPr>
-          <w:rFonts w:ascii="Arial" w:eastAsia="Arial" w:hAnsi="Arial" w:cs="Arial"/>
+          <w:rFonts w:ascii="Arial" w:hAnsi="Arial" w:eastAsia="Arial" w:cs="Arial"/>
+          <w:sz w:val="24"/>
+          <w:szCs w:val="24"/>
+        </w:rPr>
+      </w:pPr>
+      <w:r>
+        <w:rPr>
+          <w:rFonts w:ascii="Arial" w:hAnsi="Arial" w:eastAsia="Arial" w:cs="Arial"/>
           <w:sz w:val="24"/>
           <w:szCs w:val="24"/>
         </w:rPr>
@@ -932,7 +932,7 @@
       </w:r>
       <w:r>
         <w:rPr>
-          <w:rFonts w:ascii="Arial" w:eastAsia="Arial" w:hAnsi="Arial" w:cs="Arial"/>
+          <w:rFonts w:ascii="Arial" w:hAnsi="Arial" w:eastAsia="Arial" w:cs="Arial"/>
           <w:sz w:val="24"/>
           <w:szCs w:val="24"/>
         </w:rPr>
@@ -940,7 +940,7 @@
       </w:r>
       <w:r>
         <w:rPr>
-          <w:rFonts w:ascii="Arial" w:eastAsia="Arial" w:hAnsi="Arial" w:cs="Arial"/>
+          <w:rFonts w:ascii="Arial" w:hAnsi="Arial" w:eastAsia="Arial" w:cs="Arial"/>
           <w:sz w:val="24"/>
           <w:szCs w:val="24"/>
         </w:rPr>
@@ -948,7 +948,7 @@
       </w:r>
       <w:r>
         <w:rPr>
-          <w:rFonts w:ascii="Arial" w:eastAsia="Arial" w:hAnsi="Arial" w:cs="Arial"/>
+          <w:rFonts w:ascii="Arial" w:hAnsi="Arial" w:eastAsia="Arial" w:cs="Arial"/>
           <w:sz w:val="24"/>
           <w:szCs w:val="24"/>
         </w:rPr>
@@ -956,7 +956,7 @@
       </w:r>
       <w:r>
         <w:rPr>
-          <w:rFonts w:ascii="Arial" w:eastAsia="Arial" w:hAnsi="Arial" w:cs="Arial"/>
+          <w:rFonts w:ascii="Arial" w:hAnsi="Arial" w:eastAsia="Arial" w:cs="Arial"/>
           <w:sz w:val="24"/>
           <w:szCs w:val="24"/>
         </w:rPr>
@@ -969,7 +969,7 @@
         <w:jc w:val="both"/>
         <w:textAlignment w:val="baseline"/>
         <w:rPr>
-          <w:rFonts w:ascii="Arial" w:eastAsia="Arial" w:hAnsi="Arial" w:cs="Arial"/>
+          <w:rFonts w:ascii="Arial" w:hAnsi="Arial" w:eastAsia="Arial" w:cs="Arial"/>
           <w:color w:val="0A0A0A"/>
           <w:sz w:val="24"/>
           <w:szCs w:val="24"/>
@@ -1022,7 +1022,7 @@
       </w:r>
       <w:r>
         <w:rPr>
-          <w:rFonts w:ascii="Arial" w:eastAsia="Arial" w:hAnsi="Arial" w:cs="Arial"/>
+          <w:rFonts w:ascii="Arial" w:hAnsi="Arial" w:eastAsia="Arial" w:cs="Arial"/>
           <w:color w:val="0A0A0A"/>
           <w:sz w:val="24"/>
           <w:szCs w:val="24"/>
@@ -1031,18 +1031,18 @@
       </w:r>
       <w:r>
         <w:rPr>
-          <w:rFonts w:ascii="Arial" w:eastAsia="Arial" w:hAnsi="Arial" w:cs="Arial"/>
+          <w:rFonts w:ascii="Arial" w:hAnsi="Arial" w:eastAsia="Arial" w:cs="Arial"/>
           <w:color w:val="0A0A0A"/>
           <w:sz w:val="24"/>
           <w:szCs w:val="24"/>
         </w:rPr>
         <w:t xml:space="preserve">éis e portas  de aço inoxidável e os </w:t>
       </w:r>
-      <w:bookmarkStart w:id="0" w:name="_GoBack"/>
+      <w:bookmarkStart w:name="_GoBack" w:id="0"/>
       <w:bookmarkEnd w:id="0"/>
       <w:r>
         <w:rPr>
-          <w:rFonts w:ascii="Arial" w:eastAsia="Arial" w:hAnsi="Arial" w:cs="Arial"/>
+          <w:rFonts w:ascii="Arial" w:hAnsi="Arial" w:eastAsia="Arial" w:cs="Arial"/>
           <w:color w:val="0A0A0A"/>
           <w:sz w:val="24"/>
           <w:szCs w:val="24"/>
@@ -1051,7 +1051,7 @@
       </w:r>
       <w:r>
         <w:rPr>
-          <w:rFonts w:ascii="Arial" w:eastAsia="Arial" w:hAnsi="Arial" w:cs="Arial"/>
+          <w:rFonts w:ascii="Arial" w:hAnsi="Arial" w:eastAsia="Arial" w:cs="Arial"/>
           <w:color w:val="0A0A0A"/>
           <w:sz w:val="24"/>
           <w:szCs w:val="24"/>
@@ -1073,7 +1073,7 @@
       </w:pPr>
       <w:r>
         <w:rPr>
-          <w:rFonts w:ascii="Arial" w:eastAsia="Arial" w:hAnsi="Arial" w:cs="Arial"/>
+          <w:rFonts w:ascii="Arial" w:hAnsi="Arial" w:eastAsia="Arial" w:cs="Arial"/>
           <w:sz w:val="24"/>
           <w:szCs w:val="24"/>
         </w:rPr>
@@ -1081,7 +1081,7 @@
       </w:r>
       <w:r>
         <w:rPr>
-          <w:rFonts w:ascii="Arial" w:eastAsia="Arial" w:hAnsi="Arial" w:cs="Arial"/>
+          <w:rFonts w:ascii="Arial" w:hAnsi="Arial" w:eastAsia="Arial" w:cs="Arial"/>
           <w:sz w:val="24"/>
           <w:szCs w:val="24"/>
         </w:rPr>
@@ -1089,7 +1089,7 @@
       </w:r>
       <w:r>
         <w:rPr>
-          <w:rFonts w:ascii="Arial" w:eastAsia="Arial" w:hAnsi="Arial" w:cs="Arial"/>
+          <w:rFonts w:ascii="Arial" w:hAnsi="Arial" w:eastAsia="Arial" w:cs="Arial"/>
           <w:sz w:val="24"/>
           <w:szCs w:val="24"/>
         </w:rPr>
@@ -1097,7 +1097,7 @@
       </w:r>
       <w:r>
         <w:rPr>
-          <w:rFonts w:ascii="Arial" w:eastAsia="Arial" w:hAnsi="Arial" w:cs="Arial"/>
+          <w:rFonts w:ascii="Arial" w:hAnsi="Arial" w:eastAsia="Arial" w:cs="Arial"/>
           <w:sz w:val="24"/>
           <w:szCs w:val="24"/>
         </w:rPr>
@@ -1105,7 +1105,7 @@
       </w:r>
       <w:r>
         <w:rPr>
-          <w:rFonts w:ascii="Arial" w:eastAsia="Arial" w:hAnsi="Arial" w:cs="Arial"/>
+          <w:rFonts w:ascii="Arial" w:hAnsi="Arial" w:eastAsia="Arial" w:cs="Arial"/>
           <w:sz w:val="24"/>
           <w:szCs w:val="24"/>
         </w:rPr>
@@ -1113,7 +1113,7 @@
       </w:r>
       <w:r>
         <w:rPr>
-          <w:rFonts w:ascii="Arial" w:eastAsia="Arial" w:hAnsi="Arial" w:cs="Arial"/>
+          <w:rFonts w:ascii="Arial" w:hAnsi="Arial" w:eastAsia="Arial" w:cs="Arial"/>
           <w:sz w:val="24"/>
           <w:szCs w:val="24"/>
         </w:rPr>
@@ -1121,7 +1121,7 @@
       </w:r>
       <w:r>
         <w:rPr>
-          <w:rFonts w:ascii="Arial" w:eastAsia="Arial" w:hAnsi="Arial" w:cs="Arial"/>
+          <w:rFonts w:ascii="Arial" w:hAnsi="Arial" w:eastAsia="Arial" w:cs="Arial"/>
           <w:sz w:val="24"/>
           <w:szCs w:val="24"/>
         </w:rPr>
@@ -1134,7 +1134,7 @@
         <w:jc w:val="both"/>
         <w:textAlignment w:val="baseline"/>
         <w:rPr>
-          <w:rFonts w:ascii="Arial" w:eastAsia="Arial" w:hAnsi="Arial" w:cs="Arial"/>
+          <w:rFonts w:ascii="Arial" w:hAnsi="Arial" w:eastAsia="Arial" w:cs="Arial"/>
           <w:color w:val="000000" w:themeColor="text1"/>
           <w:sz w:val="24"/>
           <w:szCs w:val="24"/>
@@ -1196,7 +1196,7 @@
       </w:r>
       <w:r>
         <w:rPr>
-          <w:rFonts w:ascii="Arial" w:eastAsia="Arial" w:hAnsi="Arial" w:cs="Arial"/>
+          <w:rFonts w:ascii="Arial" w:hAnsi="Arial" w:eastAsia="Arial" w:cs="Arial"/>
           <w:color w:val="000000" w:themeColor="text1"/>
           <w:sz w:val="24"/>
           <w:szCs w:val="24"/>
@@ -1205,7 +1205,7 @@
       </w:r>
       <w:r>
         <w:rPr>
-          <w:rFonts w:ascii="Arial" w:eastAsia="Arial" w:hAnsi="Arial" w:cs="Arial"/>
+          <w:rFonts w:ascii="Arial" w:hAnsi="Arial" w:eastAsia="Arial" w:cs="Arial"/>
           <w:b/>
           <w:bCs/>
           <w:color w:val="FF0000"/>
@@ -1216,7 +1216,7 @@
       </w:r>
       <w:r>
         <w:rPr>
-          <w:rFonts w:ascii="Arial" w:eastAsia="Arial" w:hAnsi="Arial" w:cs="Arial"/>
+          <w:rFonts w:ascii="Arial" w:hAnsi="Arial" w:eastAsia="Arial" w:cs="Arial"/>
           <w:color w:val="FF0000"/>
           <w:sz w:val="24"/>
           <w:szCs w:val="24"/>
@@ -1225,7 +1225,7 @@
       </w:r>
       <w:r>
         <w:rPr>
-          <w:rFonts w:ascii="Arial" w:eastAsia="Arial" w:hAnsi="Arial" w:cs="Arial"/>
+          <w:rFonts w:ascii="Arial" w:hAnsi="Arial" w:eastAsia="Arial" w:cs="Arial"/>
           <w:color w:val="000000" w:themeColor="text1"/>
           <w:sz w:val="24"/>
           <w:szCs w:val="24"/>
@@ -1234,7 +1234,7 @@
       </w:r>
       <w:r>
         <w:rPr>
-          <w:rFonts w:ascii="Arial" w:eastAsia="Arial" w:hAnsi="Arial" w:cs="Arial"/>
+          <w:rFonts w:ascii="Arial" w:hAnsi="Arial" w:eastAsia="Arial" w:cs="Arial"/>
           <w:b/>
           <w:bCs/>
           <w:color w:val="FF0000"/>
@@ -1245,7 +1245,7 @@
       </w:r>
       <w:r>
         <w:rPr>
-          <w:rFonts w:ascii="Arial" w:eastAsia="Arial" w:hAnsi="Arial" w:cs="Arial"/>
+          <w:rFonts w:ascii="Arial" w:hAnsi="Arial" w:eastAsia="Arial" w:cs="Arial"/>
           <w:b/>
           <w:bCs/>
           <w:color w:val="FF0000"/>
@@ -1256,7 +1256,7 @@
       </w:r>
       <w:r>
         <w:rPr>
-          <w:rFonts w:ascii="Arial" w:eastAsia="Arial" w:hAnsi="Arial" w:cs="Arial"/>
+          <w:rFonts w:ascii="Arial" w:hAnsi="Arial" w:eastAsia="Arial" w:cs="Arial"/>
           <w:sz w:val="24"/>
           <w:szCs w:val="24"/>
         </w:rPr>
@@ -1264,7 +1264,7 @@
       </w:r>
       <w:r>
         <w:rPr>
-          <w:rFonts w:ascii="Arial" w:eastAsia="Arial" w:hAnsi="Arial" w:cs="Arial"/>
+          <w:rFonts w:ascii="Arial" w:hAnsi="Arial" w:eastAsia="Arial" w:cs="Arial"/>
           <w:b/>
           <w:bCs/>
           <w:color w:val="FF0000"/>
@@ -1275,7 +1275,7 @@
       </w:r>
       <w:r>
         <w:rPr>
-          <w:rFonts w:ascii="Arial" w:eastAsia="Arial" w:hAnsi="Arial" w:cs="Arial"/>
+          <w:rFonts w:ascii="Arial" w:hAnsi="Arial" w:eastAsia="Arial" w:cs="Arial"/>
           <w:color w:val="000000" w:themeColor="text1"/>
           <w:sz w:val="24"/>
           <w:szCs w:val="24"/>
@@ -1284,7 +1284,7 @@
       </w:r>
       <w:r>
         <w:rPr>
-          <w:rFonts w:ascii="Arial" w:eastAsia="Arial" w:hAnsi="Arial" w:cs="Arial"/>
+          <w:rFonts w:ascii="Arial" w:hAnsi="Arial" w:eastAsia="Arial" w:cs="Arial"/>
           <w:color w:val="000000" w:themeColor="text1"/>
           <w:sz w:val="24"/>
           <w:szCs w:val="24"/>
@@ -1293,7 +1293,7 @@
       </w:r>
       <w:r>
         <w:rPr>
-          <w:rFonts w:ascii="Arial" w:eastAsia="Arial" w:hAnsi="Arial" w:cs="Arial"/>
+          <w:rFonts w:ascii="Arial" w:hAnsi="Arial" w:eastAsia="Arial" w:cs="Arial"/>
           <w:color w:val="000000" w:themeColor="text1"/>
           <w:sz w:val="24"/>
           <w:szCs w:val="24"/>
@@ -1302,7 +1302,7 @@
       </w:r>
       <w:r>
         <w:rPr>
-          <w:rFonts w:ascii="Arial" w:eastAsia="Arial" w:hAnsi="Arial" w:cs="Arial"/>
+          <w:rFonts w:ascii="Arial" w:hAnsi="Arial" w:eastAsia="Arial" w:cs="Arial"/>
           <w:color w:val="000000" w:themeColor="text1"/>
           <w:sz w:val="24"/>
           <w:szCs w:val="24"/>
@@ -1326,7 +1326,7 @@
       <w:r>
         <w:rPr>
           <w:rFonts w:ascii="Arial" w:hAnsi="Arial" w:cs="Arial"/>
-          <w:color w:val="000000" w:themeColor="text1"/>
+          <w:color w:val="000000" w:themeColor="text1" w:themeTint="FF" w:themeShade="FF"/>
           <w:sz w:val="24"/>
           <w:szCs w:val="24"/>
         </w:rPr>
@@ -1335,7 +1335,7 @@
       <w:r>
         <w:rPr>
           <w:rFonts w:ascii="Arial" w:hAnsi="Arial" w:cs="Arial"/>
-          <w:color w:val="000000" w:themeColor="text1"/>
+          <w:color w:val="000000" w:themeColor="text1" w:themeTint="FF" w:themeShade="FF"/>
           <w:sz w:val="24"/>
           <w:szCs w:val="24"/>
         </w:rPr>
@@ -1344,7 +1344,7 @@
       <w:r>
         <w:rPr>
           <w:rFonts w:ascii="Arial" w:hAnsi="Arial" w:cs="Arial"/>
-          <w:color w:val="000000" w:themeColor="text1"/>
+          <w:color w:val="000000" w:themeColor="text1" w:themeTint="FF" w:themeShade="FF"/>
           <w:sz w:val="24"/>
           <w:szCs w:val="24"/>
         </w:rPr>
@@ -1353,7 +1353,7 @@
       <w:r>
         <w:rPr>
           <w:rFonts w:ascii="Arial" w:hAnsi="Arial" w:cs="Arial"/>
-          <w:color w:val="000000" w:themeColor="text1"/>
+          <w:color w:val="000000" w:themeColor="text1" w:themeTint="FF" w:themeShade="FF"/>
           <w:sz w:val="24"/>
           <w:szCs w:val="24"/>
         </w:rPr>
@@ -1362,7 +1362,7 @@
       <w:r>
         <w:rPr>
           <w:rFonts w:ascii="Arial" w:hAnsi="Arial" w:cs="Arial"/>
-          <w:color w:val="000000" w:themeColor="text1"/>
+          <w:color w:val="000000" w:themeColor="text1" w:themeTint="FF" w:themeShade="FF"/>
           <w:sz w:val="24"/>
           <w:szCs w:val="24"/>
         </w:rPr>
@@ -1371,7 +1371,7 @@
       <w:r>
         <w:rPr>
           <w:rFonts w:ascii="Arial" w:hAnsi="Arial" w:cs="Arial"/>
-          <w:color w:val="000000" w:themeColor="text1"/>
+          <w:color w:val="000000" w:themeColor="text1" w:themeTint="FF" w:themeShade="FF"/>
           <w:sz w:val="24"/>
           <w:szCs w:val="24"/>
         </w:rPr>
@@ -1380,7 +1380,7 @@
       <w:r>
         <w:rPr>
           <w:rFonts w:ascii="Arial" w:hAnsi="Arial" w:cs="Arial"/>
-          <w:color w:val="000000" w:themeColor="text1"/>
+          <w:color w:val="000000" w:themeColor="text1" w:themeTint="FF" w:themeShade="FF"/>
           <w:sz w:val="24"/>
           <w:szCs w:val="24"/>
         </w:rPr>
@@ -1389,7 +1389,7 @@
       <w:r>
         <w:rPr>
           <w:rFonts w:ascii="Arial" w:hAnsi="Arial" w:cs="Arial"/>
-          <w:color w:val="000000" w:themeColor="text1"/>
+          <w:color w:val="000000" w:themeColor="text1" w:themeTint="FF" w:themeShade="FF"/>
           <w:sz w:val="24"/>
           <w:szCs w:val="24"/>
         </w:rPr>
@@ -1398,7 +1398,7 @@
       <w:r>
         <w:rPr>
           <w:rFonts w:ascii="Arial" w:hAnsi="Arial" w:cs="Arial"/>
-          <w:color w:val="000000" w:themeColor="text1"/>
+          <w:color w:val="000000" w:themeColor="text1" w:themeTint="FF" w:themeShade="FF"/>
           <w:sz w:val="24"/>
           <w:szCs w:val="24"/>
         </w:rPr>
@@ -1407,7 +1407,7 @@
       <w:r>
         <w:rPr>
           <w:rFonts w:ascii="Arial" w:hAnsi="Arial" w:cs="Arial"/>
-          <w:color w:val="000000" w:themeColor="text1"/>
+          <w:color w:val="000000" w:themeColor="text1" w:themeTint="FF" w:themeShade="FF"/>
           <w:sz w:val="24"/>
           <w:szCs w:val="24"/>
         </w:rPr>
@@ -1416,7 +1416,7 @@
       <w:r>
         <w:rPr>
           <w:rFonts w:ascii="Arial" w:hAnsi="Arial" w:cs="Arial"/>
-          <w:color w:val="000000" w:themeColor="text1"/>
+          <w:color w:val="000000" w:themeColor="text1" w:themeTint="FF" w:themeShade="FF"/>
           <w:sz w:val="24"/>
           <w:szCs w:val="24"/>
         </w:rPr>
@@ -1425,7 +1425,7 @@
       <w:r>
         <w:rPr>
           <w:rFonts w:ascii="Arial" w:hAnsi="Arial" w:cs="Arial"/>
-          <w:color w:val="000000" w:themeColor="text1"/>
+          <w:color w:val="000000" w:themeColor="text1" w:themeTint="FF" w:themeShade="FF"/>
           <w:sz w:val="24"/>
           <w:szCs w:val="24"/>
         </w:rPr>
@@ -1434,7 +1434,7 @@
       <w:r>
         <w:rPr>
           <w:rFonts w:ascii="Arial" w:hAnsi="Arial" w:cs="Arial"/>
-          <w:color w:val="000000" w:themeColor="text1"/>
+          <w:color w:val="000000" w:themeColor="text1" w:themeTint="FF" w:themeShade="FF"/>
           <w:sz w:val="24"/>
           <w:szCs w:val="24"/>
         </w:rPr>
@@ -1443,7 +1443,7 @@
       <w:r>
         <w:rPr>
           <w:rFonts w:ascii="Arial" w:hAnsi="Arial" w:cs="Arial"/>
-          <w:color w:val="000000" w:themeColor="text1"/>
+          <w:color w:val="000000" w:themeColor="text1" w:themeTint="FF" w:themeShade="FF"/>
           <w:sz w:val="24"/>
           <w:szCs w:val="24"/>
         </w:rPr>
@@ -1452,7 +1452,7 @@
       <w:r>
         <w:rPr>
           <w:rFonts w:ascii="Arial" w:hAnsi="Arial" w:cs="Arial"/>
-          <w:color w:val="000000" w:themeColor="text1"/>
+          <w:color w:val="000000" w:themeColor="text1" w:themeTint="FF" w:themeShade="FF"/>
           <w:sz w:val="24"/>
           <w:szCs w:val="24"/>
         </w:rPr>
@@ -1461,7 +1461,7 @@
       <w:r>
         <w:rPr>
           <w:rFonts w:ascii="Arial" w:hAnsi="Arial" w:cs="Arial"/>
-          <w:color w:val="000000" w:themeColor="text1"/>
+          <w:color w:val="000000" w:themeColor="text1" w:themeTint="FF" w:themeShade="FF"/>
           <w:sz w:val="24"/>
           <w:szCs w:val="24"/>
         </w:rPr>
@@ -1470,7 +1470,7 @@
       <w:r>
         <w:rPr>
           <w:rFonts w:ascii="Arial" w:hAnsi="Arial" w:cs="Arial"/>
-          <w:color w:val="000000" w:themeColor="text1"/>
+          <w:color w:val="000000" w:themeColor="text1" w:themeTint="FF" w:themeShade="FF"/>
           <w:sz w:val="24"/>
           <w:szCs w:val="24"/>
         </w:rPr>
@@ -1479,7 +1479,7 @@
       <w:r>
         <w:rPr>
           <w:rFonts w:ascii="Arial" w:hAnsi="Arial" w:cs="Arial"/>
-          <w:color w:val="000000" w:themeColor="text1"/>
+          <w:color w:val="000000" w:themeColor="text1" w:themeTint="FF" w:themeShade="FF"/>
           <w:sz w:val="24"/>
           <w:szCs w:val="24"/>
         </w:rPr>
@@ -1488,7 +1488,7 @@
       <w:r>
         <w:rPr>
           <w:rFonts w:ascii="Arial" w:hAnsi="Arial" w:cs="Arial"/>
-          <w:color w:val="000000" w:themeColor="text1"/>
+          <w:color w:val="000000" w:themeColor="text1" w:themeTint="FF" w:themeShade="FF"/>
           <w:sz w:val="24"/>
           <w:szCs w:val="24"/>
         </w:rPr>
@@ -1497,7 +1497,7 @@
       <w:r>
         <w:rPr>
           <w:rFonts w:ascii="Arial" w:hAnsi="Arial" w:cs="Arial"/>
-          <w:color w:val="000000" w:themeColor="text1"/>
+          <w:color w:val="000000" w:themeColor="text1" w:themeTint="FF" w:themeShade="FF"/>
           <w:sz w:val="24"/>
           <w:szCs w:val="24"/>
         </w:rPr>
@@ -1506,7 +1506,7 @@
       <w:r>
         <w:rPr>
           <w:rFonts w:ascii="Arial" w:hAnsi="Arial" w:cs="Arial"/>
-          <w:color w:val="000000" w:themeColor="text1"/>
+          <w:color w:val="000000" w:themeColor="text1" w:themeTint="FF" w:themeShade="FF"/>
           <w:sz w:val="24"/>
           <w:szCs w:val="24"/>
         </w:rPr>
@@ -1515,7 +1515,7 @@
       <w:r>
         <w:rPr>
           <w:rFonts w:ascii="Arial" w:hAnsi="Arial" w:cs="Arial"/>
-          <w:color w:val="000000" w:themeColor="text1"/>
+          <w:color w:val="000000" w:themeColor="text1" w:themeTint="FF" w:themeShade="FF"/>
           <w:sz w:val="24"/>
           <w:szCs w:val="24"/>
         </w:rPr>
@@ -1524,7 +1524,7 @@
       <w:r>
         <w:rPr>
           <w:rFonts w:ascii="Arial" w:hAnsi="Arial" w:cs="Arial"/>
-          <w:color w:val="000000" w:themeColor="text1"/>
+          <w:color w:val="000000" w:themeColor="text1" w:themeTint="FF" w:themeShade="FF"/>
           <w:sz w:val="24"/>
           <w:szCs w:val="24"/>
         </w:rPr>
@@ -1533,7 +1533,7 @@
       <w:r>
         <w:rPr>
           <w:rFonts w:ascii="Arial" w:hAnsi="Arial" w:cs="Arial"/>
-          <w:color w:val="000000" w:themeColor="text1"/>
+          <w:color w:val="000000" w:themeColor="text1" w:themeTint="FF" w:themeShade="FF"/>
           <w:sz w:val="24"/>
           <w:szCs w:val="24"/>
         </w:rPr>
@@ -1542,7 +1542,7 @@
       <w:r>
         <w:rPr>
           <w:rFonts w:ascii="Arial" w:hAnsi="Arial" w:cs="Arial"/>
-          <w:color w:val="000000" w:themeColor="text1"/>
+          <w:color w:val="000000" w:themeColor="text1" w:themeTint="FF" w:themeShade="FF"/>
           <w:sz w:val="24"/>
           <w:szCs w:val="24"/>
         </w:rPr>
@@ -1551,7 +1551,7 @@
       <w:r>
         <w:rPr>
           <w:rFonts w:ascii="Arial" w:hAnsi="Arial" w:cs="Arial"/>
-          <w:color w:val="000000" w:themeColor="text1"/>
+          <w:color w:val="000000" w:themeColor="text1" w:themeTint="FF" w:themeShade="FF"/>
           <w:sz w:val="24"/>
           <w:szCs w:val="24"/>
         </w:rPr>
@@ -1560,47 +1560,35 @@
     </w:p>
     <w:p>
       <w:pPr>
+        <w:pStyle w:val="Normal"/>
         <w:spacing w:line="240" w:lineRule="auto"/>
         <w:jc w:val="both"/>
         <w:textAlignment w:val="baseline"/>
-        <w:rPr>
-          <w:rFonts w:ascii="Arial" w:hAnsi="Arial" w:cs="Arial"/>
-          <w:sz w:val="24"/>
-          <w:szCs w:val="24"/>
-        </w:rPr>
-      </w:pPr>
-      <w:r>
-        <w:rPr>
-          <w:rFonts w:ascii="Arial" w:hAnsi="Arial" w:cs="Arial"/>
-          <w:noProof/>
-          <w:sz w:val="24"/>
-          <w:szCs w:val="24"/>
-          <w:lang w:eastAsia="pt-BR"/>
-        </w:rPr>
+      </w:pPr>
+      <w:r>
         <w:drawing>
-          <wp:inline distT="0" distB="0" distL="0" distR="0" wp14:anchorId="165F4922" wp14:editId="47BEBD4A">
-            <wp:extent cx="5859780" cy="705496"/>
-            <wp:effectExtent l="0" t="0" r="7620" b="0"/>
-            <wp:docPr id="1570718202" name="Imagem 1570718202"/>
+          <wp:inline wp14:editId="12B9FBB2" wp14:anchorId="46E6562F">
+            <wp:extent cx="5391152" cy="561975"/>
+            <wp:effectExtent l="0" t="0" r="0" b="0"/>
+            <wp:docPr id="143837404" name="" title=""/>
             <wp:cNvGraphicFramePr>
-              <a:graphicFrameLocks xmlns:a="http://schemas.openxmlformats.org/drawingml/2006/main" noChangeAspect="1"/>
+              <a:graphicFrameLocks noChangeAspect="1"/>
             </wp:cNvGraphicFramePr>
-            <a:graphic xmlns:a="http://schemas.openxmlformats.org/drawingml/2006/main">
+            <a:graphic>
               <a:graphicData uri="http://schemas.openxmlformats.org/drawingml/2006/picture">
-                <pic:pic xmlns:pic="http://schemas.openxmlformats.org/drawingml/2006/picture">
+                <pic:pic>
                   <pic:nvPicPr>
                     <pic:cNvPr id="0" name=""/>
                     <pic:cNvPicPr/>
                   </pic:nvPicPr>
                   <pic:blipFill>
-                    <a:blip r:embed="rId8">
+                    <a:blip r:embed="R1d022d7b00524a2b">
                       <a:extLst>
-                        <a:ext uri="{28A0092B-C50C-407E-A947-70E740481C1C}">
-                          <a14:useLocalDpi xmlns:a14="http://schemas.microsoft.com/office/drawing/2010/main" val="0"/>
+                        <a:ext xmlns:a="http://schemas.openxmlformats.org/drawingml/2006/main" uri="{28A0092B-C50C-407E-A947-70E740481C1C}">
+                          <a14:useLocalDpi val="0"/>
                         </a:ext>
                       </a:extLst>
                     </a:blip>
-                    <a:srcRect r="24999" b="83928"/>
                     <a:stretch>
                       <a:fillRect/>
                     </a:stretch>
@@ -1608,7 +1596,7 @@
                   <pic:spPr>
                     <a:xfrm>
                       <a:off x="0" y="0"/>
-                      <a:ext cx="5963074" cy="717932"/>
+                      <a:ext cx="5391152" cy="561975"/>
                     </a:xfrm>
                     <a:prstGeom prst="rect">
                       <a:avLst/>
@@ -1636,32 +1624,6 @@
     </w:p>
     <w:p>
       <w:pPr>
-        <w:spacing w:line="240" w:lineRule="auto"/>
-        <w:jc w:val="both"/>
-        <w:textAlignment w:val="baseline"/>
-        <w:rPr>
-          <w:rFonts w:ascii="Arial" w:hAnsi="Arial" w:cs="Arial"/>
-          <w:color w:val="000000" w:themeColor="text1"/>
-          <w:sz w:val="24"/>
-          <w:szCs w:val="24"/>
-        </w:rPr>
-      </w:pPr>
-    </w:p>
-    <w:p>
-      <w:pPr>
-        <w:spacing w:line="240" w:lineRule="auto"/>
-        <w:jc w:val="both"/>
-        <w:textAlignment w:val="baseline"/>
-        <w:rPr>
-          <w:rFonts w:ascii="Arial" w:hAnsi="Arial" w:cs="Arial"/>
-          <w:color w:val="000000" w:themeColor="text1"/>
-          <w:sz w:val="24"/>
-          <w:szCs w:val="24"/>
-        </w:rPr>
-      </w:pPr>
-    </w:p>
-    <w:p>
-      <w:pPr>
         <w:shd w:val="clear" w:color="auto" w:fill="FFFFFF"/>
         <w:spacing w:line="240" w:lineRule="auto"/>
         <w:jc w:val="both"/>
@@ -1691,7 +1653,7 @@
         <w:jc w:val="both"/>
         <w:textAlignment w:val="baseline"/>
         <w:rPr>
-          <w:rFonts w:ascii="Arial" w:eastAsia="Segoe UI" w:hAnsi="Arial" w:cs="Arial"/>
+          <w:rFonts w:ascii="Arial" w:hAnsi="Arial" w:eastAsia="Segoe UI" w:cs="Arial"/>
           <w:color w:val="0A0A0A"/>
           <w:sz w:val="24"/>
           <w:szCs w:val="24"/>
@@ -1699,7 +1661,7 @@
       </w:pPr>
       <w:r>
         <w:rPr>
-          <w:rFonts w:ascii="Arial" w:eastAsia="Segoe UI" w:hAnsi="Arial" w:cs="Arial"/>
+          <w:rFonts w:ascii="Arial" w:hAnsi="Arial" w:eastAsia="Segoe UI" w:cs="Arial"/>
           <w:color w:val="0A0A0A"/>
           <w:sz w:val="24"/>
           <w:szCs w:val="24"/>
@@ -1712,7 +1674,7 @@
         <w:jc w:val="both"/>
         <w:textAlignment w:val="baseline"/>
         <w:rPr>
-          <w:rFonts w:ascii="Arial" w:eastAsia="Segoe UI" w:hAnsi="Arial" w:cs="Arial"/>
+          <w:rFonts w:ascii="Arial" w:hAnsi="Arial" w:eastAsia="Segoe UI" w:cs="Arial"/>
           <w:color w:val="0A0A0A"/>
           <w:sz w:val="24"/>
           <w:szCs w:val="24"/>
@@ -1722,7 +1684,7 @@
         <w:r>
           <w:rPr>
             <w:rStyle w:val="Hyperlink"/>
-            <w:rFonts w:ascii="Arial" w:eastAsia="Segoe UI" w:hAnsi="Arial" w:cs="Arial"/>
+            <w:rFonts w:ascii="Arial" w:hAnsi="Arial" w:eastAsia="Segoe UI" w:cs="Arial"/>
             <w:color w:val="0563C1"/>
             <w:sz w:val="24"/>
             <w:szCs w:val="24"/>
@@ -1736,7 +1698,7 @@
         <w:jc w:val="both"/>
         <w:textAlignment w:val="baseline"/>
         <w:rPr>
-          <w:rFonts w:ascii="Arial" w:eastAsia="Arial" w:hAnsi="Arial" w:cs="Arial"/>
+          <w:rFonts w:ascii="Arial" w:hAnsi="Arial" w:eastAsia="Arial" w:cs="Arial"/>
           <w:color w:val="FF0000"/>
           <w:sz w:val="24"/>
           <w:szCs w:val="24"/>
@@ -1746,7 +1708,7 @@
         <w:r>
           <w:rPr>
             <w:rStyle w:val="Hyperlink"/>
-            <w:rFonts w:ascii="Arial" w:eastAsia="Segoe UI" w:hAnsi="Arial" w:cs="Arial"/>
+            <w:rFonts w:ascii="Arial" w:hAnsi="Arial" w:eastAsia="Segoe UI" w:cs="Arial"/>
             <w:color w:val="0A0A0A"/>
             <w:sz w:val="24"/>
             <w:szCs w:val="24"/>
@@ -1776,7 +1738,7 @@
       </w:pPr>
     </w:p>
     <w:sectPr>
-      <w:pgSz w:w="11906" w:h="16838"/>
+      <w:pgSz w:w="11906" w:h="16838" w:orient="portrait"/>
       <w:pgMar w:top="1417" w:right="1701" w:bottom="1417" w:left="1701" w:header="708" w:footer="708" w:gutter="0"/>
       <w:cols w:space="708"/>
       <w:docGrid w:linePitch="360"/>
@@ -1853,7 +1815,7 @@
         <w:ind w:left="720" w:hanging="360"/>
       </w:pPr>
       <w:rPr>
-        <w:rFonts w:ascii="Symbol" w:hAnsi="Symbol" w:hint="default"/>
+        <w:rFonts w:hint="default" w:ascii="Symbol" w:hAnsi="Symbol"/>
         <w:sz w:val="20"/>
       </w:rPr>
     </w:lvl>
@@ -1869,7 +1831,7 @@
         <w:ind w:left="1440" w:hanging="360"/>
       </w:pPr>
       <w:rPr>
-        <w:rFonts w:ascii="Courier New" w:hAnsi="Courier New" w:hint="default"/>
+        <w:rFonts w:hint="default" w:ascii="Courier New" w:hAnsi="Courier New"/>
         <w:sz w:val="20"/>
       </w:rPr>
     </w:lvl>
@@ -1885,7 +1847,7 @@
         <w:ind w:left="2160" w:hanging="360"/>
       </w:pPr>
       <w:rPr>
-        <w:rFonts w:ascii="Wingdings" w:hAnsi="Wingdings" w:hint="default"/>
+        <w:rFonts w:hint="default" w:ascii="Wingdings" w:hAnsi="Wingdings"/>
         <w:sz w:val="20"/>
       </w:rPr>
     </w:lvl>
@@ -1901,7 +1863,7 @@
         <w:ind w:left="2880" w:hanging="360"/>
       </w:pPr>
       <w:rPr>
-        <w:rFonts w:ascii="Wingdings" w:hAnsi="Wingdings" w:hint="default"/>
+        <w:rFonts w:hint="default" w:ascii="Wingdings" w:hAnsi="Wingdings"/>
         <w:sz w:val="20"/>
       </w:rPr>
     </w:lvl>
@@ -1917,7 +1879,7 @@
         <w:ind w:left="3600" w:hanging="360"/>
       </w:pPr>
       <w:rPr>
-        <w:rFonts w:ascii="Wingdings" w:hAnsi="Wingdings" w:hint="default"/>
+        <w:rFonts w:hint="default" w:ascii="Wingdings" w:hAnsi="Wingdings"/>
         <w:sz w:val="20"/>
       </w:rPr>
     </w:lvl>
@@ -1933,7 +1895,7 @@
         <w:ind w:left="4320" w:hanging="360"/>
       </w:pPr>
       <w:rPr>
-        <w:rFonts w:ascii="Wingdings" w:hAnsi="Wingdings" w:hint="default"/>
+        <w:rFonts w:hint="default" w:ascii="Wingdings" w:hAnsi="Wingdings"/>
         <w:sz w:val="20"/>
       </w:rPr>
     </w:lvl>
@@ -1949,7 +1911,7 @@
         <w:ind w:left="5040" w:hanging="360"/>
       </w:pPr>
       <w:rPr>
-        <w:rFonts w:ascii="Wingdings" w:hAnsi="Wingdings" w:hint="default"/>
+        <w:rFonts w:hint="default" w:ascii="Wingdings" w:hAnsi="Wingdings"/>
         <w:sz w:val="20"/>
       </w:rPr>
     </w:lvl>
@@ -1965,7 +1927,7 @@
         <w:ind w:left="5760" w:hanging="360"/>
       </w:pPr>
       <w:rPr>
-        <w:rFonts w:ascii="Wingdings" w:hAnsi="Wingdings" w:hint="default"/>
+        <w:rFonts w:hint="default" w:ascii="Wingdings" w:hAnsi="Wingdings"/>
         <w:sz w:val="20"/>
       </w:rPr>
     </w:lvl>
@@ -1981,7 +1943,7 @@
         <w:ind w:left="6480" w:hanging="360"/>
       </w:pPr>
       <w:rPr>
-        <w:rFonts w:ascii="Wingdings" w:hAnsi="Wingdings" w:hint="default"/>
+        <w:rFonts w:hint="default" w:ascii="Wingdings" w:hAnsi="Wingdings"/>
         <w:sz w:val="20"/>
       </w:rPr>
     </w:lvl>
@@ -1997,7 +1959,7 @@
   <w:docDefaults>
     <w:rPrDefault>
       <w:rPr>
-        <w:rFonts w:asciiTheme="minorHAnsi" w:eastAsiaTheme="minorHAnsi" w:hAnsiTheme="minorHAnsi" w:cstheme="minorBidi"/>
+        <w:rFonts w:asciiTheme="minorHAnsi" w:hAnsiTheme="minorHAnsi" w:eastAsiaTheme="minorHAnsi" w:cstheme="minorBidi"/>
         <w:sz w:val="22"/>
         <w:szCs w:val="22"/>
         <w:lang w:val="pt-BR" w:eastAsia="en-US" w:bidi="ar-SA"/>
@@ -2012,14 +1974,14 @@
   <w:latentStyles w:defLockedState="0" w:defUIPriority="99" w:defSemiHidden="0" w:defUnhideWhenUsed="0" w:defQFormat="0" w:count="371">
     <w:lsdException w:name="Normal" w:uiPriority="0" w:qFormat="1"/>
     <w:lsdException w:name="heading 1" w:uiPriority="9" w:qFormat="1"/>
-    <w:lsdException w:name="heading 2" w:semiHidden="1" w:uiPriority="9" w:unhideWhenUsed="1" w:qFormat="1"/>
-    <w:lsdException w:name="heading 3" w:semiHidden="1" w:uiPriority="9" w:unhideWhenUsed="1" w:qFormat="1"/>
-    <w:lsdException w:name="heading 4" w:semiHidden="1" w:uiPriority="9" w:unhideWhenUsed="1" w:qFormat="1"/>
-    <w:lsdException w:name="heading 5" w:semiHidden="1" w:uiPriority="9" w:unhideWhenUsed="1" w:qFormat="1"/>
-    <w:lsdException w:name="heading 6" w:semiHidden="1" w:uiPriority="9" w:unhideWhenUsed="1" w:qFormat="1"/>
-    <w:lsdException w:name="heading 7" w:semiHidden="1" w:uiPriority="9" w:unhideWhenUsed="1" w:qFormat="1"/>
-    <w:lsdException w:name="heading 8" w:semiHidden="1" w:uiPriority="9" w:unhideWhenUsed="1" w:qFormat="1"/>
-    <w:lsdException w:name="heading 9" w:semiHidden="1" w:uiPriority="9" w:unhideWhenUsed="1" w:qFormat="1"/>
+    <w:lsdException w:name="heading 2" w:uiPriority="9" w:semiHidden="1" w:unhideWhenUsed="1" w:qFormat="1"/>
+    <w:lsdException w:name="heading 3" w:uiPriority="9" w:semiHidden="1" w:unhideWhenUsed="1" w:qFormat="1"/>
+    <w:lsdException w:name="heading 4" w:uiPriority="9" w:semiHidden="1" w:unhideWhenUsed="1" w:qFormat="1"/>
+    <w:lsdException w:name="heading 5" w:uiPriority="9" w:semiHidden="1" w:unhideWhenUsed="1" w:qFormat="1"/>
+    <w:lsdException w:name="heading 6" w:uiPriority="9" w:semiHidden="1" w:unhideWhenUsed="1" w:qFormat="1"/>
+    <w:lsdException w:name="heading 7" w:uiPriority="9" w:semiHidden="1" w:unhideWhenUsed="1" w:qFormat="1"/>
+    <w:lsdException w:name="heading 8" w:uiPriority="9" w:semiHidden="1" w:unhideWhenUsed="1" w:qFormat="1"/>
+    <w:lsdException w:name="heading 9" w:uiPriority="9" w:semiHidden="1" w:unhideWhenUsed="1" w:qFormat="1"/>
     <w:lsdException w:name="index 1" w:semiHidden="1" w:unhideWhenUsed="1"/>
     <w:lsdException w:name="index 2" w:semiHidden="1" w:unhideWhenUsed="1"/>
     <w:lsdException w:name="index 3" w:semiHidden="1" w:unhideWhenUsed="1"/>
@@ -2029,22 +1991,22 @@
     <w:lsdException w:name="index 7" w:semiHidden="1" w:unhideWhenUsed="1"/>
     <w:lsdException w:name="index 8" w:semiHidden="1" w:unhideWhenUsed="1"/>
     <w:lsdException w:name="index 9" w:semiHidden="1" w:unhideWhenUsed="1"/>
-    <w:lsdException w:name="toc 1" w:semiHidden="1" w:uiPriority="39" w:unhideWhenUsed="1"/>
-    <w:lsdException w:name="toc 2" w:semiHidden="1" w:uiPriority="39" w:unhideWhenUsed="1"/>
-    <w:lsdException w:name="toc 3" w:semiHidden="1" w:uiPriority="39" w:unhideWhenUsed="1"/>
-    <w:lsdException w:name="toc 4" w:semiHidden="1" w:uiPriority="39" w:unhideWhenUsed="1"/>
-    <w:lsdException w:name="toc 5" w:semiHidden="1" w:uiPriority="39" w:unhideWhenUsed="1"/>
-    <w:lsdException w:name="toc 6" w:semiHidden="1" w:uiPriority="39" w:unhideWhenUsed="1"/>
-    <w:lsdException w:name="toc 7" w:semiHidden="1" w:uiPriority="39" w:unhideWhenUsed="1"/>
-    <w:lsdException w:name="toc 8" w:semiHidden="1" w:uiPriority="39" w:unhideWhenUsed="1"/>
-    <w:lsdException w:name="toc 9" w:semiHidden="1" w:uiPriority="39" w:unhideWhenUsed="1"/>
+    <w:lsdException w:name="toc 1" w:uiPriority="39" w:semiHidden="1" w:unhideWhenUsed="1"/>
+    <w:lsdException w:name="toc 2" w:uiPriority="39" w:semiHidden="1" w:unhideWhenUsed="1"/>
+    <w:lsdException w:name="toc 3" w:uiPriority="39" w:semiHidden="1" w:unhideWhenUsed="1"/>
+    <w:lsdException w:name="toc 4" w:uiPriority="39" w:semiHidden="1" w:unhideWhenUsed="1"/>
+    <w:lsdException w:name="toc 5" w:uiPriority="39" w:semiHidden="1" w:unhideWhenUsed="1"/>
+    <w:lsdException w:name="toc 6" w:uiPriority="39" w:semiHidden="1" w:unhideWhenUsed="1"/>
+    <w:lsdException w:name="toc 7" w:uiPriority="39" w:semiHidden="1" w:unhideWhenUsed="1"/>
+    <w:lsdException w:name="toc 8" w:uiPriority="39" w:semiHidden="1" w:unhideWhenUsed="1"/>
+    <w:lsdException w:name="toc 9" w:uiPriority="39" w:semiHidden="1" w:unhideWhenUsed="1"/>
     <w:lsdException w:name="Normal Indent" w:semiHidden="1" w:unhideWhenUsed="1"/>
     <w:lsdException w:name="footnote text" w:semiHidden="1" w:unhideWhenUsed="1"/>
     <w:lsdException w:name="annotation text" w:semiHidden="1" w:unhideWhenUsed="1"/>
     <w:lsdException w:name="header" w:semiHidden="1" w:unhideWhenUsed="1"/>
     <w:lsdException w:name="footer" w:semiHidden="1" w:unhideWhenUsed="1"/>
     <w:lsdException w:name="index heading" w:semiHidden="1" w:unhideWhenUsed="1"/>
-    <w:lsdException w:name="caption" w:semiHidden="1" w:uiPriority="35" w:unhideWhenUsed="1" w:qFormat="1"/>
+    <w:lsdException w:name="caption" w:uiPriority="35" w:semiHidden="1" w:unhideWhenUsed="1" w:qFormat="1"/>
     <w:lsdException w:name="table of figures" w:semiHidden="1" w:unhideWhenUsed="1"/>
     <w:lsdException w:name="envelope address" w:semiHidden="1" w:unhideWhenUsed="1"/>
     <w:lsdException w:name="envelope return" w:semiHidden="1" w:unhideWhenUsed="1"/>
@@ -2075,7 +2037,7 @@
     <w:lsdException w:name="Title" w:uiPriority="10" w:qFormat="1"/>
     <w:lsdException w:name="Closing" w:semiHidden="1" w:unhideWhenUsed="1"/>
     <w:lsdException w:name="Signature" w:semiHidden="1" w:unhideWhenUsed="1"/>
-    <w:lsdException w:name="Default Paragraph Font" w:semiHidden="1" w:uiPriority="1" w:unhideWhenUsed="1"/>
+    <w:lsdException w:name="Default Paragraph Font" w:uiPriority="1" w:semiHidden="1" w:unhideWhenUsed="1"/>
     <w:lsdException w:name="Body Text" w:semiHidden="1" w:unhideWhenUsed="1"/>
     <w:lsdException w:name="Body Text Indent" w:semiHidden="1" w:unhideWhenUsed="1"/>
     <w:lsdException w:name="List Continue" w:semiHidden="1" w:unhideWhenUsed="1"/>
@@ -2275,8 +2237,8 @@
     <w:lsdException w:name="Subtle Reference" w:uiPriority="31" w:qFormat="1"/>
     <w:lsdException w:name="Intense Reference" w:uiPriority="32" w:qFormat="1"/>
     <w:lsdException w:name="Book Title" w:uiPriority="33" w:qFormat="1"/>
-    <w:lsdException w:name="Bibliography" w:semiHidden="1" w:uiPriority="37" w:unhideWhenUsed="1"/>
-    <w:lsdException w:name="TOC Heading" w:semiHidden="1" w:uiPriority="39" w:unhideWhenUsed="1" w:qFormat="1"/>
+    <w:lsdException w:name="Bibliography" w:uiPriority="37" w:semiHidden="1" w:unhideWhenUsed="1"/>
+    <w:lsdException w:name="TOC Heading" w:uiPriority="39" w:semiHidden="1" w:unhideWhenUsed="1" w:qFormat="1"/>
     <w:lsdException w:name="Plain Table 1" w:uiPriority="41"/>
     <w:lsdException w:name="Plain Table 2" w:uiPriority="42"/>
     <w:lsdException w:name="Plain Table 3" w:uiPriority="43"/>
@@ -2382,7 +2344,7 @@
     <w:lsdException w:name="List Table 6 Colorful Accent 6" w:uiPriority="51"/>
     <w:lsdException w:name="List Table 7 Colorful Accent 6" w:uiPriority="52"/>
   </w:latentStyles>
-  <w:style w:type="paragraph" w:default="1" w:styleId="Normal">
+  <w:style w:type="paragraph" w:styleId="Normal" w:default="1">
     <w:name w:val="Normal"/>
     <w:qFormat/>
   </w:style>
@@ -2401,7 +2363,7 @@
       <w:outlineLvl w:val="0"/>
     </w:pPr>
     <w:rPr>
-      <w:rFonts w:asciiTheme="majorHAnsi" w:eastAsiaTheme="majorEastAsia" w:hAnsiTheme="majorHAnsi" w:cstheme="majorBidi"/>
+      <w:rFonts w:asciiTheme="majorHAnsi" w:hAnsiTheme="majorHAnsi" w:eastAsiaTheme="majorEastAsia" w:cstheme="majorBidi"/>
       <w:color w:val="2F5496" w:themeColor="accent1" w:themeShade="BF"/>
       <w:sz w:val="32"/>
       <w:szCs w:val="32"/>
@@ -2419,7 +2381,7 @@
       <w:outlineLvl w:val="1"/>
     </w:pPr>
     <w:rPr>
-      <w:rFonts w:ascii="Times New Roman" w:eastAsia="Times New Roman" w:hAnsi="Times New Roman" w:cs="Times New Roman"/>
+      <w:rFonts w:ascii="Times New Roman" w:hAnsi="Times New Roman" w:eastAsia="Times New Roman" w:cs="Times New Roman"/>
       <w:b/>
       <w:bCs/>
       <w:sz w:val="36"/>
@@ -2427,13 +2389,13 @@
       <w:lang w:eastAsia="pt-BR"/>
     </w:rPr>
   </w:style>
-  <w:style w:type="character" w:default="1" w:styleId="Fontepargpadro">
+  <w:style w:type="character" w:styleId="Fontepargpadro" w:default="1">
     <w:name w:val="Default Paragraph Font"/>
     <w:uiPriority w:val="1"/>
     <w:semiHidden/>
     <w:unhideWhenUsed/>
   </w:style>
-  <w:style w:type="table" w:default="1" w:styleId="Tabelanormal">
+  <w:style w:type="table" w:styleId="Tabelanormal" w:default="1">
     <w:name w:val="Normal Table"/>
     <w:uiPriority w:val="99"/>
     <w:semiHidden/>
@@ -2448,7 +2410,7 @@
       </w:tblCellMar>
     </w:tblPr>
   </w:style>
-  <w:style w:type="numbering" w:default="1" w:styleId="Semlista">
+  <w:style w:type="numbering" w:styleId="Semlista" w:default="1">
     <w:name w:val="No List"/>
     <w:uiPriority w:val="99"/>
     <w:semiHidden/>
@@ -2465,7 +2427,7 @@
       <w:spacing w:before="100" w:beforeAutospacing="1" w:after="100" w:afterAutospacing="1" w:line="240" w:lineRule="auto"/>
     </w:pPr>
     <w:rPr>
-      <w:rFonts w:ascii="Times New Roman" w:eastAsia="Times New Roman" w:hAnsi="Times New Roman" w:cs="Times New Roman"/>
+      <w:rFonts w:ascii="Times New Roman" w:hAnsi="Times New Roman" w:eastAsia="Times New Roman" w:cs="Times New Roman"/>
       <w:sz w:val="24"/>
       <w:szCs w:val="24"/>
       <w:lang w:eastAsia="pt-BR"/>
@@ -2482,14 +2444,14 @@
       <w:bCs/>
     </w:rPr>
   </w:style>
-  <w:style w:type="character" w:customStyle="1" w:styleId="Ttulo2Char">
+  <w:style w:type="character" w:styleId="Ttulo2Char" w:customStyle="1">
     <w:name w:val="Título 2 Char"/>
     <w:basedOn w:val="Fontepargpadro"/>
     <w:link w:val="Ttulo2"/>
     <w:uiPriority w:val="9"/>
     <w:rsid w:val="00CC54AA"/>
     <w:rPr>
-      <w:rFonts w:ascii="Times New Roman" w:eastAsia="Times New Roman" w:hAnsi="Times New Roman" w:cs="Times New Roman"/>
+      <w:rFonts w:ascii="Times New Roman" w:hAnsi="Times New Roman" w:eastAsia="Times New Roman" w:cs="Times New Roman"/>
       <w:b/>
       <w:bCs/>
       <w:sz w:val="36"/>
@@ -2520,20 +2482,20 @@
       <w:u w:val="single"/>
     </w:rPr>
   </w:style>
-  <w:style w:type="character" w:customStyle="1" w:styleId="Ttulo1Char">
+  <w:style w:type="character" w:styleId="Ttulo1Char" w:customStyle="1">
     <w:name w:val="Título 1 Char"/>
     <w:basedOn w:val="Fontepargpadro"/>
     <w:link w:val="Ttulo1"/>
     <w:uiPriority w:val="9"/>
     <w:rsid w:val="00CC54AA"/>
     <w:rPr>
-      <w:rFonts w:asciiTheme="majorHAnsi" w:eastAsiaTheme="majorEastAsia" w:hAnsiTheme="majorHAnsi" w:cstheme="majorBidi"/>
+      <w:rFonts w:asciiTheme="majorHAnsi" w:hAnsiTheme="majorHAnsi" w:eastAsiaTheme="majorEastAsia" w:cstheme="majorBidi"/>
       <w:color w:val="2F5496" w:themeColor="accent1" w:themeShade="BF"/>
       <w:sz w:val="32"/>
       <w:szCs w:val="32"/>
     </w:rPr>
   </w:style>
-  <w:style w:type="paragraph" w:customStyle="1" w:styleId="post-time">
+  <w:style w:type="paragraph" w:styleId="post-time" w:customStyle="1">
     <w:name w:val="post-time"/>
     <w:basedOn w:val="Normal"/>
     <w:rsid w:val="00CC54AA"/>
@@ -2541,7 +2503,7 @@
       <w:spacing w:before="100" w:beforeAutospacing="1" w:after="100" w:afterAutospacing="1" w:line="240" w:lineRule="auto"/>
     </w:pPr>
     <w:rPr>
-      <w:rFonts w:ascii="Times New Roman" w:eastAsia="Times New Roman" w:hAnsi="Times New Roman" w:cs="Times New Roman"/>
+      <w:rFonts w:ascii="Times New Roman" w:hAnsi="Times New Roman" w:eastAsia="Times New Roman" w:cs="Times New Roman"/>
       <w:sz w:val="24"/>
       <w:szCs w:val="24"/>
       <w:lang w:eastAsia="pt-BR"/>
@@ -2558,7 +2520,7 @@
       <w:contextualSpacing/>
     </w:pPr>
     <w:rPr>
-      <w:rFonts w:ascii="Calibri" w:eastAsia="Calibri" w:hAnsi="Calibri" w:cs="Calibri"/>
+      <w:rFonts w:ascii="Calibri" w:hAnsi="Calibri" w:eastAsia="Calibri" w:cs="Calibri"/>
       <w:lang w:eastAsia="pt-BR"/>
     </w:rPr>
   </w:style>
@@ -2577,7 +2539,7 @@
       <w:spacing w:after="0" w:line="240" w:lineRule="auto"/>
     </w:pPr>
   </w:style>
-  <w:style w:type="character" w:customStyle="1" w:styleId="CabealhoChar">
+  <w:style w:type="character" w:styleId="CabealhoChar" w:customStyle="1">
     <w:name w:val="Cabeçalho Char"/>
     <w:basedOn w:val="Fontepargpadro"/>
     <w:link w:val="Cabealho"/>
@@ -2599,7 +2561,7 @@
       <w:spacing w:after="0" w:line="240" w:lineRule="auto"/>
     </w:pPr>
   </w:style>
-  <w:style w:type="character" w:customStyle="1" w:styleId="RodapChar">
+  <w:style w:type="character" w:styleId="RodapChar" w:customStyle="1">
     <w:name w:val="Rodapé Char"/>
     <w:basedOn w:val="Fontepargpadro"/>
     <w:link w:val="Rodap"/>

</xml_diff>